<commit_message>
feat: Add progress #2 'hybrid global'
</commit_message>
<xml_diff>
--- a/personal_statements/Hybrid Global/letter.docx
+++ b/personal_statements/Hybrid Global/letter.docx
@@ -3,212 +3,187 @@
 <w:document xmlns:wpc="http://schemas.microsoft.com/office/word/2010/wordprocessingCanvas" xmlns:cx="http://schemas.microsoft.com/office/drawing/2014/chartex" xmlns:cx1="http://schemas.microsoft.com/office/drawing/2015/9/8/chartex" xmlns:cx2="http://schemas.microsoft.com/office/drawing/2015/10/21/chartex" xmlns:cx3="http://schemas.microsoft.com/office/drawing/2016/5/9/chartex" xmlns:cx4="http://schemas.microsoft.com/office/drawing/2016/5/10/chartex" xmlns:cx5="http://schemas.microsoft.com/office/drawing/2016/5/11/chartex" xmlns:cx6="http://schemas.microsoft.com/office/drawing/2016/5/12/chartex" xmlns:cx7="http://schemas.microsoft.com/office/drawing/2016/5/13/chartex" xmlns:cx8="http://schemas.microsoft.com/office/drawing/2016/5/14/chartex" xmlns:mc="http://schemas.openxmlformats.org/markup-compatibility/2006" xmlns:aink="http://schemas.microsoft.com/office/drawing/2016/ink" xmlns:am3d="http://schemas.microsoft.com/office/drawing/2017/model3d" xmlns:o="urn:schemas-microsoft-com:office:office" xmlns:r="http://schemas.openxmlformats.org/officeDocument/2006/relationships" xmlns:m="http://schemas.openxmlformats.org/officeDocument/2006/math" xmlns:v="urn:schemas-microsoft-com:vml" xmlns:wp14="http://schemas.microsoft.com/office/word/2010/wordprocessingDrawing" xmlns:wp="http://schemas.openxmlformats.org/drawingml/2006/wordprocessingDrawing" xmlns:w10="urn:schemas-microsoft-com:office:word" xmlns:w="http://schemas.openxmlformats.org/wordprocessingml/2006/main" xmlns:w14="http://schemas.microsoft.com/office/word/2010/wordml" xmlns:w15="http://schemas.microsoft.com/office/word/2012/wordml" xmlns:w16cex="http://schemas.microsoft.com/office/word/2018/wordml/cex" xmlns:w16cid="http://schemas.microsoft.com/office/word/2016/wordml/cid" xmlns:w16="http://schemas.microsoft.com/office/word/2018/wordml" xmlns:w16se="http://schemas.microsoft.com/office/word/2015/wordml/symex" xmlns:wpg="http://schemas.microsoft.com/office/word/2010/wordprocessingGroup" xmlns:wpi="http://schemas.microsoft.com/office/word/2010/wordprocessingInk" xmlns:wne="http://schemas.microsoft.com/office/word/2006/wordml" xmlns:wps="http://schemas.microsoft.com/office/word/2010/wordprocessingShape" mc:Ignorable="w14 w15 w16se w16cid w16 w16cex wp14">
   <w:body>
     <w:p>
-      <w:r>
-        <w:t>Hey Josh,</w:t>
-      </w:r>
-    </w:p>
-    <w:p/>
-    <w:p>
-      <w:r>
-        <w:t>Thank you</w:t>
-      </w:r>
-      <w:r>
-        <w:t xml:space="preserve"> so much</w:t>
-      </w:r>
-      <w:r>
-        <w:t xml:space="preserve"> for reaching out to me.</w:t>
-      </w:r>
-    </w:p>
-    <w:p/>
-    <w:p>
-      <w:r>
-        <w:t>I have completed booking the form to further explore the product with you.</w:t>
-      </w:r>
-    </w:p>
-    <w:p/>
-    <w:p>
-      <w:r>
-        <w:t>I hope to speak with you soon.</w:t>
-      </w:r>
-    </w:p>
-    <w:p/>
-    <w:p>
-      <w:r>
-        <w:t>Thank you,</w:t>
-      </w:r>
-    </w:p>
-    <w:p>
-      <w:r>
-        <w:t>Hyungmo Gu</w:t>
-      </w:r>
-    </w:p>
-    <w:p/>
-    <w:p/>
-    <w:p>
-      <w:pPr>
-        <w:pBdr>
-          <w:bottom w:val="single" w:sz="6" w:space="1" w:color="auto"/>
-        </w:pBdr>
-      </w:pPr>
-    </w:p>
-    <w:p/>
-    <w:p/>
-    <w:p>
-      <w:pPr>
-        <w:shd w:val="clear" w:color="auto" w:fill="FFFFFF"/>
-        <w:rPr>
-          <w:rFonts w:ascii="Arial" w:eastAsia="Times New Roman" w:hAnsi="Arial" w:cs="Arial"/>
-          <w:color w:val="222222"/>
-        </w:rPr>
-      </w:pPr>
-      <w:r>
-        <w:rPr>
-          <w:rFonts w:ascii="Arial" w:eastAsia="Times New Roman" w:hAnsi="Arial" w:cs="Arial"/>
-          <w:color w:val="222222"/>
-        </w:rPr>
-        <w:t>Hello Shonnah,</w:t>
-      </w:r>
-    </w:p>
-    <w:p>
-      <w:pPr>
-        <w:shd w:val="clear" w:color="auto" w:fill="FFFFFF"/>
-        <w:rPr>
-          <w:rFonts w:ascii="Arial" w:eastAsia="Times New Roman" w:hAnsi="Arial" w:cs="Arial"/>
-          <w:color w:val="222222"/>
-        </w:rPr>
-      </w:pPr>
-      <w:r>
-        <w:rPr>
-          <w:rFonts w:ascii="Arial" w:eastAsia="Times New Roman" w:hAnsi="Arial" w:cs="Arial"/>
-          <w:color w:val="222222"/>
+      <w:pPr>
+        <w:rPr>
+          <w:rFonts w:ascii="Times New Roman" w:eastAsia="Times New Roman" w:hAnsi="Times New Roman" w:cs="Times New Roman"/>
+          <w:sz w:val="20"/>
+          <w:szCs w:val="20"/>
+        </w:rPr>
+      </w:pPr>
+      <w:r>
+        <w:rPr>
+          <w:rFonts w:ascii="Arial" w:eastAsia="Times New Roman" w:hAnsi="Arial" w:cs="Arial"/>
+          <w:sz w:val="20"/>
+          <w:szCs w:val="20"/>
+        </w:rPr>
+        <w:t xml:space="preserve">Dear Mr. </w:t>
+      </w:r>
+      <w:r>
+        <w:rPr>
+          <w:rFonts w:ascii="Arial" w:eastAsia="Times New Roman" w:hAnsi="Arial" w:cs="Arial"/>
+          <w:sz w:val="20"/>
+          <w:szCs w:val="20"/>
+        </w:rPr>
+        <w:t>Smith</w:t>
+      </w:r>
+      <w:r>
+        <w:rPr>
+          <w:rFonts w:ascii="Arial" w:eastAsia="Times New Roman" w:hAnsi="Arial" w:cs="Arial"/>
+          <w:sz w:val="20"/>
+          <w:szCs w:val="20"/>
+        </w:rPr>
+        <w:t>,</w:t>
+      </w:r>
+    </w:p>
+    <w:p>
+      <w:pPr>
+        <w:rPr>
+          <w:rFonts w:ascii="Times New Roman" w:eastAsia="Times New Roman" w:hAnsi="Times New Roman" w:cs="Times New Roman"/>
+          <w:sz w:val="20"/>
+          <w:szCs w:val="20"/>
+        </w:rPr>
+      </w:pPr>
+      <w:r>
+        <w:rPr>
+          <w:rFonts w:ascii="Arial" w:eastAsia="Times New Roman" w:hAnsi="Arial" w:cs="Arial"/>
+          <w:sz w:val="20"/>
+          <w:szCs w:val="20"/>
         </w:rPr>
         <w:t> </w:t>
       </w:r>
     </w:p>
     <w:p>
       <w:pPr>
-        <w:shd w:val="clear" w:color="auto" w:fill="FFFFFF"/>
-        <w:rPr>
-          <w:rFonts w:ascii="Arial" w:eastAsia="Times New Roman" w:hAnsi="Arial" w:cs="Arial"/>
-          <w:color w:val="222222"/>
-        </w:rPr>
-      </w:pPr>
-      <w:r>
-        <w:rPr>
-          <w:rFonts w:ascii="Arial" w:eastAsia="Times New Roman" w:hAnsi="Arial" w:cs="Arial"/>
-          <w:color w:val="222222"/>
-        </w:rPr>
-        <w:t>My name is Hyungmo Gu, and I am a front-end developer with 2 years of industry experience.</w:t>
-      </w:r>
-    </w:p>
-    <w:p>
-      <w:pPr>
-        <w:shd w:val="clear" w:color="auto" w:fill="FFFFFF"/>
-        <w:rPr>
-          <w:rFonts w:ascii="Arial" w:eastAsia="Times New Roman" w:hAnsi="Arial" w:cs="Arial"/>
-          <w:color w:val="222222"/>
-        </w:rPr>
-      </w:pPr>
-      <w:r>
-        <w:rPr>
-          <w:rFonts w:ascii="Arial" w:eastAsia="Times New Roman" w:hAnsi="Arial" w:cs="Arial"/>
-          <w:color w:val="222222"/>
+        <w:rPr>
+          <w:rFonts w:ascii="Times New Roman" w:eastAsia="Times New Roman" w:hAnsi="Times New Roman" w:cs="Times New Roman"/>
+          <w:sz w:val="20"/>
+          <w:szCs w:val="20"/>
+        </w:rPr>
+      </w:pPr>
+      <w:r>
+        <w:rPr>
+          <w:rFonts w:ascii="Arial" w:eastAsia="Times New Roman" w:hAnsi="Arial" w:cs="Arial"/>
+          <w:color w:val="000000"/>
+          <w:sz w:val="20"/>
+          <w:szCs w:val="20"/>
+        </w:rPr>
+        <w:t>I am writing this email to you to express my interest in the position of Web Developer at your company that is advertised on</w:t>
+      </w:r>
+      <w:r>
+        <w:rPr>
+          <w:rFonts w:ascii="Arial" w:eastAsia="Times New Roman" w:hAnsi="Arial" w:cs="Arial"/>
+          <w:color w:val="000000"/>
+          <w:sz w:val="20"/>
+          <w:szCs w:val="20"/>
+        </w:rPr>
+        <w:t xml:space="preserve"> </w:t>
+      </w:r>
+      <w:hyperlink r:id="rId5" w:history="1">
+        <w:r>
+          <w:rPr>
+            <w:rStyle w:val="Hyperlink"/>
+            <w:rFonts w:ascii="Arial" w:eastAsia="Times New Roman" w:hAnsi="Arial" w:cs="Arial"/>
+            <w:sz w:val="20"/>
+            <w:szCs w:val="20"/>
+          </w:rPr>
+          <w:t>Glassdoor</w:t>
+        </w:r>
+      </w:hyperlink>
+      <w:r>
+        <w:rPr>
+          <w:rFonts w:ascii="Arial" w:eastAsia="Times New Roman" w:hAnsi="Arial" w:cs="Arial"/>
+          <w:color w:val="000000"/>
+          <w:sz w:val="20"/>
+          <w:szCs w:val="20"/>
+        </w:rPr>
+        <w:t xml:space="preserve"> </w:t>
+      </w:r>
+      <w:r>
+        <w:rPr>
+          <w:rFonts w:ascii="Arial" w:eastAsia="Times New Roman" w:hAnsi="Arial" w:cs="Arial"/>
+          <w:color w:val="000000"/>
+          <w:sz w:val="20"/>
+          <w:szCs w:val="20"/>
+        </w:rPr>
+        <w:t xml:space="preserve">on January </w:t>
+      </w:r>
+      <w:r>
+        <w:rPr>
+          <w:rFonts w:ascii="Arial" w:eastAsia="Times New Roman" w:hAnsi="Arial" w:cs="Arial"/>
+          <w:color w:val="000000"/>
+          <w:sz w:val="20"/>
+          <w:szCs w:val="20"/>
+        </w:rPr>
+        <w:t>14</w:t>
+      </w:r>
+      <w:r>
+        <w:rPr>
+          <w:rFonts w:ascii="Arial" w:eastAsia="Times New Roman" w:hAnsi="Arial" w:cs="Arial"/>
+          <w:color w:val="000000"/>
+          <w:sz w:val="20"/>
+          <w:szCs w:val="20"/>
+          <w:vertAlign w:val="superscript"/>
+        </w:rPr>
+        <w:t>th</w:t>
+      </w:r>
+      <w:r>
+        <w:rPr>
+          <w:rFonts w:ascii="Arial" w:eastAsia="Times New Roman" w:hAnsi="Arial" w:cs="Arial"/>
+          <w:color w:val="000000"/>
+          <w:sz w:val="20"/>
+          <w:szCs w:val="20"/>
+        </w:rPr>
+        <w:t>, 2021. I am applying for this position with belief that my experience and expertise would prove valuable for the company.  </w:t>
+      </w:r>
+    </w:p>
+    <w:p>
+      <w:pPr>
+        <w:rPr>
+          <w:rFonts w:ascii="Times New Roman" w:eastAsia="Times New Roman" w:hAnsi="Times New Roman" w:cs="Times New Roman"/>
+          <w:sz w:val="20"/>
+          <w:szCs w:val="20"/>
+        </w:rPr>
+      </w:pPr>
+      <w:r>
+        <w:rPr>
+          <w:rFonts w:ascii="Arial" w:eastAsia="Times New Roman" w:hAnsi="Arial" w:cs="Arial"/>
+          <w:sz w:val="20"/>
+          <w:szCs w:val="20"/>
         </w:rPr>
         <w:t> </w:t>
       </w:r>
     </w:p>
     <w:p>
       <w:pPr>
-        <w:shd w:val="clear" w:color="auto" w:fill="FFFFFF"/>
-        <w:rPr>
-          <w:rFonts w:ascii="Arial" w:eastAsia="Times New Roman" w:hAnsi="Arial" w:cs="Arial"/>
-          <w:color w:val="222222"/>
-        </w:rPr>
-      </w:pPr>
-      <w:r>
-        <w:rPr>
-          <w:rFonts w:ascii="Arial" w:eastAsia="Times New Roman" w:hAnsi="Arial" w:cs="Arial"/>
-          <w:color w:val="222222"/>
-        </w:rPr>
-        <w:t>Josh has kindly referred to you regarding the opportunity of working with your company as Front End Engineer.</w:t>
-      </w:r>
-    </w:p>
-    <w:p>
-      <w:pPr>
-        <w:shd w:val="clear" w:color="auto" w:fill="FFFFFF"/>
-        <w:rPr>
-          <w:rFonts w:ascii="Arial" w:eastAsia="Times New Roman" w:hAnsi="Arial" w:cs="Arial"/>
-          <w:color w:val="222222"/>
-        </w:rPr>
-      </w:pPr>
-      <w:r>
-        <w:rPr>
-          <w:rFonts w:ascii="Arial" w:eastAsia="Times New Roman" w:hAnsi="Arial" w:cs="Arial"/>
-          <w:color w:val="222222"/>
-        </w:rPr>
-        <w:t> </w:t>
-      </w:r>
-    </w:p>
-    <w:p>
-      <w:pPr>
-        <w:shd w:val="clear" w:color="auto" w:fill="FFFFFF"/>
-        <w:rPr>
-          <w:rFonts w:ascii="Arial" w:eastAsia="Times New Roman" w:hAnsi="Arial" w:cs="Arial"/>
-          <w:color w:val="222222"/>
-        </w:rPr>
-      </w:pPr>
-      <w:r>
-        <w:rPr>
-          <w:rFonts w:ascii="Arial" w:eastAsia="Times New Roman" w:hAnsi="Arial" w:cs="Arial"/>
-          <w:color w:val="222222"/>
-        </w:rPr>
-        <w:t>I am capable of creating responsive and pixel perfect templates, and turning those into front-end applications using tools including ReactJS, SASS, ES6 JavaScript and HTML5.</w:t>
-      </w:r>
-    </w:p>
-    <w:p>
-      <w:pPr>
-        <w:shd w:val="clear" w:color="auto" w:fill="FFFFFF"/>
-        <w:rPr>
-          <w:rFonts w:ascii="Arial" w:eastAsia="Times New Roman" w:hAnsi="Arial" w:cs="Arial"/>
-          <w:color w:val="222222"/>
-        </w:rPr>
-      </w:pPr>
-      <w:r>
-        <w:rPr>
-          <w:rFonts w:ascii="Arial" w:eastAsia="Times New Roman" w:hAnsi="Arial" w:cs="Arial"/>
-          <w:color w:val="222222"/>
-        </w:rPr>
-        <w:t> </w:t>
-      </w:r>
-    </w:p>
-    <w:p>
-      <w:pPr>
-        <w:shd w:val="clear" w:color="auto" w:fill="FFFFFF"/>
-        <w:rPr>
-          <w:rFonts w:ascii="Arial" w:eastAsia="Times New Roman" w:hAnsi="Arial" w:cs="Arial"/>
-          <w:color w:val="222222"/>
-        </w:rPr>
-      </w:pPr>
-      <w:r>
-        <w:rPr>
-          <w:rFonts w:ascii="Arial" w:eastAsia="Times New Roman" w:hAnsi="Arial" w:cs="Arial"/>
-          <w:color w:val="222222"/>
-        </w:rPr>
-        <w:t>In addition, I bring to the table</w:t>
-      </w:r>
-    </w:p>
-    <w:p>
-      <w:pPr>
-        <w:shd w:val="clear" w:color="auto" w:fill="FFFFFF"/>
-        <w:rPr>
-          <w:rFonts w:ascii="Arial" w:eastAsia="Times New Roman" w:hAnsi="Arial" w:cs="Arial"/>
-          <w:color w:val="222222"/>
-        </w:rPr>
-      </w:pPr>
-      <w:r>
-        <w:rPr>
-          <w:rFonts w:ascii="Arial" w:eastAsia="Times New Roman" w:hAnsi="Arial" w:cs="Arial"/>
-          <w:color w:val="222222"/>
+        <w:rPr>
+          <w:rFonts w:ascii="Times New Roman" w:eastAsia="Times New Roman" w:hAnsi="Times New Roman" w:cs="Times New Roman"/>
+          <w:sz w:val="20"/>
+          <w:szCs w:val="20"/>
+        </w:rPr>
+      </w:pPr>
+      <w:r>
+        <w:rPr>
+          <w:rFonts w:ascii="Arial" w:eastAsia="Times New Roman" w:hAnsi="Arial" w:cs="Arial"/>
+          <w:color w:val="000000"/>
+          <w:sz w:val="20"/>
+          <w:szCs w:val="20"/>
+        </w:rPr>
+        <w:t>In consideration of this opportunity, I bring to the table</w:t>
+      </w:r>
+    </w:p>
+    <w:p>
+      <w:pPr>
+        <w:rPr>
+          <w:rFonts w:ascii="Times New Roman" w:eastAsia="Times New Roman" w:hAnsi="Times New Roman" w:cs="Times New Roman"/>
+          <w:sz w:val="20"/>
+          <w:szCs w:val="20"/>
+        </w:rPr>
+      </w:pPr>
+      <w:r>
+        <w:rPr>
+          <w:rFonts w:ascii="Arial" w:eastAsia="Times New Roman" w:hAnsi="Arial" w:cs="Arial"/>
+          <w:sz w:val="20"/>
+          <w:szCs w:val="20"/>
         </w:rPr>
         <w:t> </w:t>
       </w:r>
@@ -217,19 +192,22 @@
       <w:pPr>
         <w:numPr>
           <w:ilvl w:val="0"/>
-          <w:numId w:val="5"/>
+          <w:numId w:val="1"/>
         </w:numPr>
-        <w:shd w:val="clear" w:color="auto" w:fill="FFFFFF"/>
         <w:textAlignment w:val="baseline"/>
         <w:rPr>
-          <w:rFonts w:ascii="Arial" w:eastAsia="Times New Roman" w:hAnsi="Arial" w:cs="Arial"/>
-          <w:color w:val="000000"/>
-        </w:rPr>
-      </w:pPr>
-      <w:r>
-        <w:rPr>
-          <w:rFonts w:ascii="Arial" w:eastAsia="Times New Roman" w:hAnsi="Arial" w:cs="Arial"/>
-          <w:color w:val="000000"/>
+          <w:rFonts w:ascii="Times New Roman" w:eastAsia="Times New Roman" w:hAnsi="Times New Roman" w:cs="Times New Roman"/>
+          <w:color w:val="000000"/>
+          <w:sz w:val="20"/>
+          <w:szCs w:val="20"/>
+        </w:rPr>
+      </w:pPr>
+      <w:r>
+        <w:rPr>
+          <w:rFonts w:ascii="Arial" w:eastAsia="Times New Roman" w:hAnsi="Arial" w:cs="Arial"/>
+          <w:color w:val="000000"/>
+          <w:sz w:val="20"/>
+          <w:szCs w:val="20"/>
         </w:rPr>
         <w:t>Analytical skills gained through Bachelor’s degree in physics</w:t>
       </w:r>
@@ -238,80 +216,163 @@
       <w:pPr>
         <w:numPr>
           <w:ilvl w:val="0"/>
-          <w:numId w:val="6"/>
+          <w:numId w:val="1"/>
         </w:numPr>
-        <w:shd w:val="clear" w:color="auto" w:fill="FFFFFF"/>
         <w:textAlignment w:val="baseline"/>
         <w:rPr>
-          <w:rFonts w:ascii="Arial" w:eastAsia="Times New Roman" w:hAnsi="Arial" w:cs="Arial"/>
-          <w:color w:val="000000"/>
-        </w:rPr>
-      </w:pPr>
-      <w:r>
-        <w:rPr>
-          <w:rFonts w:ascii="Arial" w:eastAsia="Times New Roman" w:hAnsi="Arial" w:cs="Arial"/>
-          <w:color w:val="000000"/>
-        </w:rPr>
-        <w:t>Passion for web development, and commitment to keep up with the latest technologies</w:t>
+          <w:rFonts w:ascii="Times New Roman" w:eastAsia="Times New Roman" w:hAnsi="Times New Roman" w:cs="Times New Roman"/>
+          <w:color w:val="000000"/>
+          <w:sz w:val="20"/>
+          <w:szCs w:val="20"/>
+        </w:rPr>
+      </w:pPr>
+      <w:r>
+        <w:rPr>
+          <w:rFonts w:ascii="Arial" w:eastAsia="Times New Roman" w:hAnsi="Arial" w:cs="Arial"/>
+          <w:color w:val="000000"/>
+          <w:sz w:val="20"/>
+          <w:szCs w:val="20"/>
+        </w:rPr>
+        <w:t>2 years of industry experience in web development</w:t>
       </w:r>
     </w:p>
     <w:p>
       <w:pPr>
         <w:numPr>
           <w:ilvl w:val="0"/>
-          <w:numId w:val="6"/>
+          <w:numId w:val="1"/>
         </w:numPr>
-        <w:shd w:val="clear" w:color="auto" w:fill="FFFFFF"/>
         <w:textAlignment w:val="baseline"/>
         <w:rPr>
-          <w:rFonts w:ascii="Arial" w:eastAsia="Times New Roman" w:hAnsi="Arial" w:cs="Arial"/>
-          <w:color w:val="000000"/>
-        </w:rPr>
-      </w:pPr>
-      <w:r>
-        <w:rPr>
-          <w:rFonts w:ascii="Arial" w:eastAsia="Times New Roman" w:hAnsi="Arial" w:cs="Arial"/>
-          <w:color w:val="000000"/>
+          <w:rFonts w:ascii="Times New Roman" w:eastAsia="Times New Roman" w:hAnsi="Times New Roman" w:cs="Times New Roman"/>
+          <w:color w:val="000000"/>
+          <w:sz w:val="20"/>
+          <w:szCs w:val="20"/>
+        </w:rPr>
+      </w:pPr>
+      <w:r>
+        <w:rPr>
+          <w:rFonts w:ascii="Arial" w:eastAsia="Times New Roman" w:hAnsi="Arial" w:cs="Arial"/>
+          <w:color w:val="000000"/>
+          <w:sz w:val="20"/>
+          <w:szCs w:val="20"/>
+        </w:rPr>
+        <w:t>Ability to develop HTML templates from mockups that are both pixel-perfect and responsive</w:t>
+      </w:r>
+    </w:p>
+    <w:p>
+      <w:pPr>
+        <w:numPr>
+          <w:ilvl w:val="0"/>
+          <w:numId w:val="2"/>
+        </w:numPr>
+        <w:textAlignment w:val="baseline"/>
+        <w:rPr>
+          <w:rFonts w:ascii="Times New Roman" w:eastAsia="Times New Roman" w:hAnsi="Times New Roman" w:cs="Times New Roman"/>
+          <w:color w:val="000000"/>
+          <w:sz w:val="20"/>
+          <w:szCs w:val="20"/>
+        </w:rPr>
+      </w:pPr>
+      <w:r>
+        <w:rPr>
+          <w:rFonts w:ascii="Arial" w:eastAsia="Times New Roman" w:hAnsi="Arial" w:cs="Arial"/>
+          <w:color w:val="000000"/>
+          <w:sz w:val="20"/>
+          <w:szCs w:val="20"/>
+        </w:rPr>
+        <w:t>Knowledge of building front-end software applications using tools including ReactJS, SASS, ES6 JavaScript and HTML5</w:t>
+      </w:r>
+    </w:p>
+    <w:p>
+      <w:pPr>
+        <w:numPr>
+          <w:ilvl w:val="0"/>
+          <w:numId w:val="2"/>
+        </w:numPr>
+        <w:textAlignment w:val="baseline"/>
+        <w:rPr>
+          <w:rFonts w:ascii="Times New Roman" w:eastAsia="Times New Roman" w:hAnsi="Times New Roman" w:cs="Times New Roman"/>
+          <w:color w:val="000000"/>
+          <w:sz w:val="20"/>
+          <w:szCs w:val="20"/>
+        </w:rPr>
+      </w:pPr>
+      <w:r>
+        <w:rPr>
+          <w:rFonts w:ascii="Arial" w:eastAsia="Times New Roman" w:hAnsi="Arial" w:cs="Arial"/>
+          <w:color w:val="000000"/>
+          <w:sz w:val="20"/>
+          <w:szCs w:val="20"/>
+        </w:rPr>
+        <w:t>Passion for web development, and commitment to keep up with the latest technologies</w:t>
+      </w:r>
+    </w:p>
+    <w:p>
+      <w:pPr>
+        <w:numPr>
+          <w:ilvl w:val="0"/>
+          <w:numId w:val="2"/>
+        </w:numPr>
+        <w:textAlignment w:val="baseline"/>
+        <w:rPr>
+          <w:rFonts w:ascii="Times New Roman" w:eastAsia="Times New Roman" w:hAnsi="Times New Roman" w:cs="Times New Roman"/>
+          <w:color w:val="000000"/>
+          <w:sz w:val="20"/>
+          <w:szCs w:val="20"/>
+        </w:rPr>
+      </w:pPr>
+      <w:r>
+        <w:rPr>
+          <w:rFonts w:ascii="Arial" w:eastAsia="Times New Roman" w:hAnsi="Arial" w:cs="Arial"/>
+          <w:color w:val="000000"/>
+          <w:sz w:val="20"/>
+          <w:szCs w:val="20"/>
         </w:rPr>
         <w:t>Legal authorization to work in Canada</w:t>
       </w:r>
     </w:p>
     <w:p>
       <w:pPr>
-        <w:shd w:val="clear" w:color="auto" w:fill="FFFFFF"/>
-        <w:rPr>
-          <w:rFonts w:ascii="Arial" w:eastAsia="Times New Roman" w:hAnsi="Arial" w:cs="Arial"/>
-          <w:color w:val="222222"/>
-        </w:rPr>
-      </w:pPr>
-      <w:r>
-        <w:rPr>
-          <w:rFonts w:ascii="Arial" w:eastAsia="Times New Roman" w:hAnsi="Arial" w:cs="Arial"/>
-          <w:color w:val="222222"/>
+        <w:rPr>
+          <w:rFonts w:ascii="Times New Roman" w:eastAsia="Times New Roman" w:hAnsi="Times New Roman" w:cs="Times New Roman"/>
+          <w:sz w:val="20"/>
+          <w:szCs w:val="20"/>
+        </w:rPr>
+      </w:pPr>
+      <w:r>
+        <w:rPr>
+          <w:rFonts w:ascii="Arial" w:eastAsia="Times New Roman" w:hAnsi="Arial" w:cs="Arial"/>
+          <w:sz w:val="20"/>
+          <w:szCs w:val="20"/>
         </w:rPr>
         <w:t> </w:t>
       </w:r>
     </w:p>
     <w:p>
       <w:pPr>
-        <w:shd w:val="clear" w:color="auto" w:fill="FFFFFF"/>
-        <w:rPr>
-          <w:rFonts w:ascii="Arial" w:eastAsia="Times New Roman" w:hAnsi="Arial" w:cs="Arial"/>
-          <w:color w:val="222222"/>
-        </w:rPr>
-      </w:pPr>
-      <w:r>
-        <w:rPr>
-          <w:rFonts w:ascii="Arial" w:eastAsia="Times New Roman" w:hAnsi="Arial" w:cs="Arial"/>
-          <w:color w:val="000000"/>
-        </w:rPr>
-        <w:t>My proudest example is Simple Publish. It uses ReactJS, SASS and HTML5 to create component-based pixel perfect clone of GitHub’s create new repository page. The project is available online, and it can be viewed here: </w:t>
-      </w:r>
-      <w:hyperlink r:id="rId5" w:tgtFrame="_blank" w:history="1">
+        <w:rPr>
+          <w:rFonts w:ascii="Times New Roman" w:eastAsia="Times New Roman" w:hAnsi="Times New Roman" w:cs="Times New Roman"/>
+          <w:sz w:val="20"/>
+          <w:szCs w:val="20"/>
+        </w:rPr>
+      </w:pPr>
+      <w:r>
+        <w:rPr>
+          <w:rFonts w:ascii="Arial" w:eastAsia="Times New Roman" w:hAnsi="Arial" w:cs="Arial"/>
+          <w:color w:val="000000"/>
+          <w:sz w:val="20"/>
+          <w:szCs w:val="20"/>
+        </w:rPr>
+        <w:t xml:space="preserve">My proudest example is Simple Publish. It uses ReactJS and SASS to create component-based pixel perfect clone of GitHub’s create new repository page. The project is available online, and it can be viewed here: </w:t>
+      </w:r>
+      <w:hyperlink r:id="rId6" w:history="1">
         <w:r>
           <w:rPr>
             <w:rFonts w:ascii="Arial" w:eastAsia="Times New Roman" w:hAnsi="Arial" w:cs="Arial"/>
             <w:color w:val="0000FF"/>
+            <w:sz w:val="20"/>
+            <w:szCs w:val="20"/>
             <w:u w:val="single"/>
           </w:rPr>
           <w:t>https://github.com/hyungmogu/simple-publish</w:t>
@@ -321,202 +382,182 @@
         <w:rPr>
           <w:rFonts w:ascii="Arial" w:eastAsia="Times New Roman" w:hAnsi="Arial" w:cs="Arial"/>
           <w:color w:val="000000"/>
+          <w:sz w:val="20"/>
+          <w:szCs w:val="20"/>
         </w:rPr>
         <w:t>.</w:t>
       </w:r>
     </w:p>
     <w:p>
       <w:pPr>
-        <w:shd w:val="clear" w:color="auto" w:fill="FFFFFF"/>
-        <w:rPr>
-          <w:rFonts w:ascii="Arial" w:eastAsia="Times New Roman" w:hAnsi="Arial" w:cs="Arial"/>
-          <w:color w:val="222222"/>
-        </w:rPr>
-      </w:pPr>
-      <w:r>
-        <w:rPr>
-          <w:rFonts w:ascii="Arial" w:eastAsia="Times New Roman" w:hAnsi="Arial" w:cs="Arial"/>
-          <w:color w:val="000000"/>
+        <w:rPr>
+          <w:rFonts w:ascii="Times New Roman" w:eastAsia="Times New Roman" w:hAnsi="Times New Roman" w:cs="Times New Roman"/>
+          <w:sz w:val="20"/>
+          <w:szCs w:val="20"/>
+        </w:rPr>
+      </w:pPr>
+      <w:r>
+        <w:rPr>
+          <w:rFonts w:ascii="Arial" w:eastAsia="Times New Roman" w:hAnsi="Arial" w:cs="Arial"/>
+          <w:color w:val="000000"/>
+          <w:sz w:val="20"/>
+          <w:szCs w:val="20"/>
         </w:rPr>
         <w:t> </w:t>
       </w:r>
     </w:p>
     <w:p>
       <w:pPr>
-        <w:shd w:val="clear" w:color="auto" w:fill="FFFFFF"/>
-        <w:rPr>
-          <w:rFonts w:ascii="Arial" w:eastAsia="Times New Roman" w:hAnsi="Arial" w:cs="Arial"/>
-          <w:color w:val="222222"/>
-        </w:rPr>
-      </w:pPr>
-      <w:r>
-        <w:rPr>
-          <w:rFonts w:ascii="Arial" w:eastAsia="Times New Roman" w:hAnsi="Arial" w:cs="Arial"/>
-          <w:color w:val="222222"/>
-        </w:rPr>
-        <w:t>Just like what Conner said, I want to work at NiceJob with the feeling that when I wake up in the morning or leave work, the work I do helps people and brings a smile to them.</w:t>
-      </w:r>
-    </w:p>
-    <w:p>
-      <w:pPr>
-        <w:shd w:val="clear" w:color="auto" w:fill="FFFFFF"/>
-        <w:rPr>
-          <w:rFonts w:ascii="Arial" w:eastAsia="Times New Roman" w:hAnsi="Arial" w:cs="Arial"/>
-          <w:color w:val="222222"/>
-        </w:rPr>
-      </w:pPr>
-      <w:r>
-        <w:rPr>
-          <w:rFonts w:ascii="Arial" w:eastAsia="Times New Roman" w:hAnsi="Arial" w:cs="Arial"/>
-          <w:color w:val="222222"/>
+        <w:rPr>
+          <w:rFonts w:ascii="Times New Roman" w:eastAsia="Times New Roman" w:hAnsi="Times New Roman" w:cs="Times New Roman"/>
+          <w:sz w:val="20"/>
+          <w:szCs w:val="20"/>
+        </w:rPr>
+      </w:pPr>
+      <w:r>
+        <w:rPr>
+          <w:rFonts w:ascii="Arial" w:eastAsia="Times New Roman" w:hAnsi="Arial" w:cs="Arial"/>
+          <w:color w:val="000000"/>
+          <w:sz w:val="20"/>
+          <w:szCs w:val="20"/>
+        </w:rPr>
+        <w:t>Thank you so much for your consideration of my email. I am looking forward for an interview where I could further demonstrate my energy, passion and dedication for the role. With your opportunity, I will prove that I am the best employee the company could hire. </w:t>
+      </w:r>
+    </w:p>
+    <w:p>
+      <w:pPr>
+        <w:rPr>
+          <w:rFonts w:ascii="Times New Roman" w:eastAsia="Times New Roman" w:hAnsi="Times New Roman" w:cs="Times New Roman"/>
+          <w:sz w:val="20"/>
+          <w:szCs w:val="20"/>
+        </w:rPr>
+      </w:pPr>
+      <w:r>
+        <w:rPr>
+          <w:rFonts w:ascii="Arial" w:eastAsia="Times New Roman" w:hAnsi="Arial" w:cs="Arial"/>
+          <w:sz w:val="20"/>
+          <w:szCs w:val="20"/>
         </w:rPr>
         <w:t> </w:t>
       </w:r>
     </w:p>
     <w:p>
       <w:pPr>
-        <w:shd w:val="clear" w:color="auto" w:fill="FFFFFF"/>
-        <w:rPr>
-          <w:rFonts w:ascii="Arial" w:eastAsia="Times New Roman" w:hAnsi="Arial" w:cs="Arial"/>
-          <w:color w:val="222222"/>
-        </w:rPr>
-      </w:pPr>
-      <w:r>
-        <w:rPr>
-          <w:rFonts w:ascii="Arial" w:eastAsia="Times New Roman" w:hAnsi="Arial" w:cs="Arial"/>
-          <w:color w:val="000000"/>
-        </w:rPr>
-        <w:t>I have attached my resume for your further view.</w:t>
-      </w:r>
-    </w:p>
-    <w:p>
-      <w:pPr>
-        <w:shd w:val="clear" w:color="auto" w:fill="FFFFFF"/>
-        <w:rPr>
-          <w:rFonts w:ascii="Arial" w:eastAsia="Times New Roman" w:hAnsi="Arial" w:cs="Arial"/>
-          <w:color w:val="222222"/>
-        </w:rPr>
-      </w:pPr>
-      <w:r>
-        <w:rPr>
-          <w:rFonts w:ascii="Arial" w:eastAsia="Times New Roman" w:hAnsi="Arial" w:cs="Arial"/>
-          <w:color w:val="222222"/>
-        </w:rPr>
-        <w:t> </w:t>
-      </w:r>
-    </w:p>
-    <w:p>
-      <w:pPr>
-        <w:shd w:val="clear" w:color="auto" w:fill="FFFFFF"/>
-        <w:rPr>
-          <w:rFonts w:ascii="Arial" w:eastAsia="Times New Roman" w:hAnsi="Arial" w:cs="Arial"/>
-          <w:color w:val="222222"/>
-        </w:rPr>
-      </w:pPr>
-      <w:r>
-        <w:rPr>
-          <w:rFonts w:ascii="Arial" w:eastAsia="Times New Roman" w:hAnsi="Arial" w:cs="Arial"/>
-          <w:color w:val="222222"/>
-        </w:rPr>
-        <w:lastRenderedPageBreak/>
-        <w:t>Thank you so much for your consideration of this email. I hope I can chat with you to further discuss my energy and dedication for this role, and with your opportunity I will prove that </w:t>
-      </w:r>
-      <w:r>
-        <w:rPr>
-          <w:rFonts w:ascii="Arial" w:eastAsia="Times New Roman" w:hAnsi="Arial" w:cs="Arial"/>
-          <w:color w:val="000000"/>
-        </w:rPr>
-        <w:t>I am the best employee the company could hire</w:t>
-      </w:r>
-      <w:r>
-        <w:rPr>
-          <w:rFonts w:ascii="Arial" w:eastAsia="Times New Roman" w:hAnsi="Arial" w:cs="Arial"/>
-          <w:color w:val="222222"/>
-        </w:rPr>
-        <w:t>.</w:t>
-      </w:r>
-    </w:p>
-    <w:p>
-      <w:pPr>
-        <w:shd w:val="clear" w:color="auto" w:fill="FFFFFF"/>
-        <w:rPr>
-          <w:rFonts w:ascii="Arial" w:eastAsia="Times New Roman" w:hAnsi="Arial" w:cs="Arial"/>
-          <w:color w:val="222222"/>
-        </w:rPr>
-      </w:pPr>
-      <w:r>
-        <w:rPr>
-          <w:rFonts w:ascii="Arial" w:eastAsia="Times New Roman" w:hAnsi="Arial" w:cs="Arial"/>
-          <w:color w:val="222222"/>
-        </w:rPr>
-        <w:t> </w:t>
-      </w:r>
-    </w:p>
-    <w:p>
-      <w:pPr>
-        <w:shd w:val="clear" w:color="auto" w:fill="FFFFFF"/>
-        <w:rPr>
-          <w:rFonts w:ascii="Arial" w:eastAsia="Times New Roman" w:hAnsi="Arial" w:cs="Arial"/>
-          <w:color w:val="222222"/>
-        </w:rPr>
-      </w:pPr>
-      <w:r>
-        <w:rPr>
-          <w:rFonts w:ascii="Arial" w:eastAsia="Times New Roman" w:hAnsi="Arial" w:cs="Arial"/>
-          <w:color w:val="222222"/>
+        <w:tabs>
+          <w:tab w:val="left" w:pos="4200"/>
+        </w:tabs>
+        <w:rPr>
+          <w:rFonts w:ascii="Times New Roman" w:eastAsia="Times New Roman" w:hAnsi="Times New Roman" w:cs="Times New Roman"/>
+          <w:sz w:val="20"/>
+          <w:szCs w:val="20"/>
+        </w:rPr>
+      </w:pPr>
+      <w:r>
+        <w:rPr>
+          <w:rFonts w:ascii="Arial" w:eastAsia="Times New Roman" w:hAnsi="Arial" w:cs="Arial"/>
+          <w:color w:val="000000"/>
+          <w:sz w:val="20"/>
+          <w:szCs w:val="20"/>
         </w:rPr>
         <w:t>I hope to hear from you.</w:t>
       </w:r>
-    </w:p>
-    <w:p>
-      <w:pPr>
-        <w:shd w:val="clear" w:color="auto" w:fill="FFFFFF"/>
-        <w:rPr>
-          <w:rFonts w:ascii="Arial" w:eastAsia="Times New Roman" w:hAnsi="Arial" w:cs="Arial"/>
-          <w:color w:val="222222"/>
-        </w:rPr>
-      </w:pPr>
-      <w:r>
-        <w:rPr>
-          <w:rFonts w:ascii="Arial" w:eastAsia="Times New Roman" w:hAnsi="Arial" w:cs="Arial"/>
-          <w:color w:val="222222"/>
-        </w:rPr>
-        <w:t> </w:t>
-      </w:r>
-    </w:p>
-    <w:p>
-      <w:pPr>
-        <w:shd w:val="clear" w:color="auto" w:fill="FFFFFF"/>
-        <w:rPr>
-          <w:rFonts w:ascii="Arial" w:eastAsia="Times New Roman" w:hAnsi="Arial" w:cs="Arial"/>
-          <w:color w:val="222222"/>
-        </w:rPr>
-      </w:pPr>
-      <w:r>
-        <w:rPr>
-          <w:rFonts w:ascii="Arial" w:eastAsia="Times New Roman" w:hAnsi="Arial" w:cs="Arial"/>
-          <w:color w:val="222222"/>
+      <w:r>
+        <w:rPr>
+          <w:rFonts w:ascii="Arial" w:eastAsia="Times New Roman" w:hAnsi="Arial" w:cs="Arial"/>
+          <w:color w:val="000000"/>
+          <w:sz w:val="20"/>
+          <w:szCs w:val="20"/>
+        </w:rPr>
+        <w:tab/>
+      </w:r>
+    </w:p>
+    <w:p>
+      <w:pPr>
+        <w:rPr>
+          <w:rFonts w:ascii="Times New Roman" w:eastAsia="Times New Roman" w:hAnsi="Times New Roman" w:cs="Times New Roman"/>
+          <w:sz w:val="20"/>
+          <w:szCs w:val="20"/>
+        </w:rPr>
+      </w:pPr>
+    </w:p>
+    <w:p>
+      <w:pPr>
+        <w:rPr>
+          <w:rFonts w:ascii="Times New Roman" w:eastAsia="Times New Roman" w:hAnsi="Times New Roman" w:cs="Times New Roman"/>
+          <w:sz w:val="20"/>
+          <w:szCs w:val="20"/>
+        </w:rPr>
+      </w:pPr>
+    </w:p>
+    <w:p>
+      <w:pPr>
+        <w:rPr>
+          <w:rFonts w:ascii="Times New Roman" w:eastAsia="Times New Roman" w:hAnsi="Times New Roman" w:cs="Times New Roman"/>
+          <w:sz w:val="20"/>
+          <w:szCs w:val="20"/>
+        </w:rPr>
+      </w:pPr>
+      <w:r>
+        <w:rPr>
+          <w:rFonts w:ascii="Arial" w:eastAsia="Times New Roman" w:hAnsi="Arial" w:cs="Arial"/>
+          <w:color w:val="000000"/>
+          <w:sz w:val="20"/>
+          <w:szCs w:val="20"/>
         </w:rPr>
         <w:t>Sincerely,</w:t>
       </w:r>
     </w:p>
     <w:p>
       <w:pPr>
-        <w:shd w:val="clear" w:color="auto" w:fill="FFFFFF"/>
-        <w:rPr>
-          <w:rFonts w:ascii="Arial" w:eastAsia="Times New Roman" w:hAnsi="Arial" w:cs="Arial"/>
-          <w:color w:val="222222"/>
-        </w:rPr>
-      </w:pPr>
-      <w:r>
-        <w:rPr>
-          <w:rFonts w:ascii="Arial" w:eastAsia="Times New Roman" w:hAnsi="Arial" w:cs="Arial"/>
-          <w:color w:val="222222"/>
+        <w:tabs>
+          <w:tab w:val="center" w:pos="4680"/>
+        </w:tabs>
+        <w:rPr>
+          <w:rFonts w:ascii="Arial" w:eastAsia="Times New Roman" w:hAnsi="Arial" w:cs="Arial"/>
+          <w:color w:val="000000"/>
+          <w:sz w:val="20"/>
+          <w:szCs w:val="20"/>
+        </w:rPr>
+      </w:pPr>
+      <w:r>
+        <w:rPr>
+          <w:rFonts w:ascii="Arial" w:eastAsia="Times New Roman" w:hAnsi="Arial" w:cs="Arial"/>
+          <w:color w:val="000000"/>
+          <w:sz w:val="20"/>
+          <w:szCs w:val="20"/>
         </w:rPr>
         <w:t>Hyungmo Gu</w:t>
       </w:r>
-    </w:p>
-    <w:p/>
+      <w:r>
+        <w:rPr>
+          <w:rFonts w:ascii="Arial" w:eastAsia="Times New Roman" w:hAnsi="Arial" w:cs="Arial"/>
+          <w:color w:val="000000"/>
+          <w:sz w:val="20"/>
+          <w:szCs w:val="20"/>
+        </w:rPr>
+        <w:tab/>
+      </w:r>
+    </w:p>
+    <w:p>
+      <w:pPr>
+        <w:rPr>
+          <w:rFonts w:ascii="Arial" w:eastAsia="Times New Roman" w:hAnsi="Arial" w:cs="Arial"/>
+          <w:color w:val="000000"/>
+          <w:sz w:val="20"/>
+          <w:szCs w:val="20"/>
+        </w:rPr>
+      </w:pPr>
+    </w:p>
+    <w:p>
+      <w:pPr>
+        <w:tabs>
+          <w:tab w:val="left" w:pos="3860"/>
+        </w:tabs>
+      </w:pPr>
+      <w:r>
+        <w:tab/>
+      </w:r>
+    </w:p>
     <w:sectPr>
       <w:pgSz w:w="12240" w:h="15840"/>
       <w:pgMar w:top="1440" w:right="1440" w:bottom="1440" w:left="1440" w:header="708" w:footer="708" w:gutter="0"/>
@@ -1870,12 +1911,23 @@
     <w:name w:val="Hyperlink"/>
     <w:basedOn w:val="DefaultParagraphFont"/>
     <w:uiPriority w:val="99"/>
-    <w:semiHidden/>
     <w:unhideWhenUsed/>
     <w:rsid w:val="00FC5E38"/>
     <w:rPr>
       <w:color w:val="0000FF"/>
       <w:u w:val="single"/>
+    </w:rPr>
+  </w:style>
+  <w:style w:type="character" w:styleId="UnresolvedMention">
+    <w:name w:val="Unresolved Mention"/>
+    <w:basedOn w:val="DefaultParagraphFont"/>
+    <w:uiPriority w:val="99"/>
+    <w:semiHidden/>
+    <w:unhideWhenUsed/>
+    <w:rsid w:val="00615B09"/>
+    <w:rPr>
+      <w:color w:val="605E5C"/>
+      <w:shd w:val="clear" w:color="auto" w:fill="E1DFDD"/>
     </w:rPr>
   </w:style>
 </w:styles>

</xml_diff>

<commit_message>
feat: Add progress #3 'hybrid global'
</commit_message>
<xml_diff>
--- a/personal_statements/Hybrid Global/letter.docx
+++ b/personal_statements/Hybrid Global/letter.docx
@@ -86,7 +86,25 @@
             <w:sz w:val="20"/>
             <w:szCs w:val="20"/>
           </w:rPr>
-          <w:t>Glassdoor</w:t>
+          <w:t>Glassd</w:t>
+        </w:r>
+        <w:r>
+          <w:rPr>
+            <w:rStyle w:val="Hyperlink"/>
+            <w:rFonts w:ascii="Arial" w:eastAsia="Times New Roman" w:hAnsi="Arial" w:cs="Arial"/>
+            <w:sz w:val="20"/>
+            <w:szCs w:val="20"/>
+          </w:rPr>
+          <w:t>o</w:t>
+        </w:r>
+        <w:r>
+          <w:rPr>
+            <w:rStyle w:val="Hyperlink"/>
+            <w:rFonts w:ascii="Arial" w:eastAsia="Times New Roman" w:hAnsi="Arial" w:cs="Arial"/>
+            <w:sz w:val="20"/>
+            <w:szCs w:val="20"/>
+          </w:rPr>
+          <w:t>or</w:t>
         </w:r>
       </w:hyperlink>
       <w:r>
@@ -421,6 +439,41 @@
           <w:sz w:val="20"/>
           <w:szCs w:val="20"/>
         </w:rPr>
+        <w:t>If you are interested, I am available as a volunteer, and be tested whether I am the best fit for the role. I have attached my resume for your further consideration.</w:t>
+      </w:r>
+    </w:p>
+    <w:p>
+      <w:pPr>
+        <w:rPr>
+          <w:rFonts w:ascii="Times New Roman" w:eastAsia="Times New Roman" w:hAnsi="Times New Roman" w:cs="Times New Roman"/>
+          <w:sz w:val="20"/>
+          <w:szCs w:val="20"/>
+        </w:rPr>
+      </w:pPr>
+      <w:r>
+        <w:rPr>
+          <w:rFonts w:ascii="Arial" w:eastAsia="Times New Roman" w:hAnsi="Arial" w:cs="Arial"/>
+          <w:sz w:val="20"/>
+          <w:szCs w:val="20"/>
+        </w:rPr>
+        <w:t> </w:t>
+      </w:r>
+    </w:p>
+    <w:p>
+      <w:pPr>
+        <w:rPr>
+          <w:rFonts w:ascii="Times New Roman" w:eastAsia="Times New Roman" w:hAnsi="Times New Roman" w:cs="Times New Roman"/>
+          <w:sz w:val="20"/>
+          <w:szCs w:val="20"/>
+        </w:rPr>
+      </w:pPr>
+      <w:r>
+        <w:rPr>
+          <w:rFonts w:ascii="Arial" w:eastAsia="Times New Roman" w:hAnsi="Arial" w:cs="Arial"/>
+          <w:color w:val="000000"/>
+          <w:sz w:val="20"/>
+          <w:szCs w:val="20"/>
+        </w:rPr>
         <w:t>Thank you so much for your consideration of my email. I am looking forward for an interview where I could further demonstrate my energy, passion and dedication for the role. With your opportunity, I will prove that I am the best employee the company could hire. </w:t>
       </w:r>
     </w:p>
@@ -509,9 +562,6 @@
     </w:p>
     <w:p>
       <w:pPr>
-        <w:tabs>
-          <w:tab w:val="center" w:pos="4680"/>
-        </w:tabs>
         <w:rPr>
           <w:rFonts w:ascii="Arial" w:eastAsia="Times New Roman" w:hAnsi="Arial" w:cs="Arial"/>
           <w:color w:val="000000"/>
@@ -527,15 +577,6 @@
           <w:szCs w:val="20"/>
         </w:rPr>
         <w:t>Hyungmo Gu</w:t>
-      </w:r>
-      <w:r>
-        <w:rPr>
-          <w:rFonts w:ascii="Arial" w:eastAsia="Times New Roman" w:hAnsi="Arial" w:cs="Arial"/>
-          <w:color w:val="000000"/>
-          <w:sz w:val="20"/>
-          <w:szCs w:val="20"/>
-        </w:rPr>
-        <w:tab/>
       </w:r>
     </w:p>
     <w:p>
@@ -1930,6 +1971,18 @@
       <w:shd w:val="clear" w:color="auto" w:fill="E1DFDD"/>
     </w:rPr>
   </w:style>
+  <w:style w:type="character" w:styleId="FollowedHyperlink">
+    <w:name w:val="FollowedHyperlink"/>
+    <w:basedOn w:val="DefaultParagraphFont"/>
+    <w:uiPriority w:val="99"/>
+    <w:semiHidden/>
+    <w:unhideWhenUsed/>
+    <w:rsid w:val="00845279"/>
+    <w:rPr>
+      <w:color w:val="954F72" w:themeColor="followedHyperlink"/>
+      <w:u w:val="single"/>
+    </w:rPr>
+  </w:style>
 </w:styles>
 </file>
 

</xml_diff>